<commit_message>
New translations Facilitators guidelines - Conditional Probability.docx (Swahili, Kenya)
</commit_message>
<xml_diff>
--- a/facilitation_guides/translation/swa/Facilitators guidelines - Conditional Probability.docx
+++ b/facilitation_guides/translation/swa/Facilitators guidelines - Conditional Probability.docx
@@ -3783,7 +3783,7 @@
                 <w:shd w:fill="auto" w:val="clear"/>
                 <w:vertAlign w:val="baseline"/>
               </w:rPr>
-              <w:t xml:space="preserve">Facilitate the discussion: the “dealer” never told anything about the winning card, and nonetheless the “guesser” guessed right more times after the hint than before. Why? How can this be viewed in terms of the first experiment?</w:t>
+              <w:t xml:space="preserve">Facilitate the discussion: the “dealer” never told anything about the winning card, and nonetheless the “guesser” guessed right more times after the hint than before. Mbona? How can this be viewed in terms of the first experiment?</w:t>
             </w:r>
           </w:p>
           <w:p>
@@ -5861,7 +5861,7 @@
       <w:rPr>
         <w:sz w:val="24"/>
         <w:szCs w:val="24"/>
-        <w:lang w:val="sw-TZ"/>
+        <w:lang w:val="sw-KE"/>
       </w:rPr>
     </w:rPrDefault>
     <w:pPrDefault>

</xml_diff>

<commit_message>
New translations Facilitators guidelines - Conditional Probability.docx (Swahili, Tanzania)
</commit_message>
<xml_diff>
--- a/facilitation_guides/translation/swa/Facilitators guidelines - Conditional Probability.docx
+++ b/facilitation_guides/translation/swa/Facilitators guidelines - Conditional Probability.docx
@@ -3783,7 +3783,7 @@
                 <w:shd w:fill="auto" w:val="clear"/>
                 <w:vertAlign w:val="baseline"/>
               </w:rPr>
-              <w:t xml:space="preserve">Facilitate the discussion: the “dealer” never told anything about the winning card, and nonetheless the “guesser” guessed right more times after the hint than before. Mbona? How can this be viewed in terms of the first experiment?</w:t>
+              <w:t xml:space="preserve">Facilitate the discussion: the “dealer” never told anything about the winning card, and nonetheless the “guesser” guessed right more times after the hint than before. Why? How can this be viewed in terms of the first experiment?</w:t>
             </w:r>
           </w:p>
           <w:p>
@@ -5861,7 +5861,7 @@
       <w:rPr>
         <w:sz w:val="24"/>
         <w:szCs w:val="24"/>
-        <w:lang w:val="sw-KE"/>
+        <w:lang w:val="sw-TZ"/>
       </w:rPr>
     </w:rPrDefault>
     <w:pPrDefault>

</xml_diff>